<commit_message>
revisión guía didáctica grado 08 tema 1
</commit_message>
<xml_diff>
--- a/fuentes/contenidos/grado08/guion01/GuiaDidactica_MA_08_01_CO.docx
+++ b/fuentes/contenidos/grado08/guion01/GuiaDidactica_MA_08_01_CO.docx
@@ -4,12 +4,10 @@
   <w:body>
     <w:p>
       <w:pPr>
-        <w:jc w:val="center"/>
-        <w:rPr>
-          <w:b/>
-        </w:rPr>
-      </w:pPr>
-      <w:bookmarkStart w:id="0" w:name="_GoBack"/>
+        <w:rPr>
+          <w:b/>
+        </w:rPr>
+      </w:pPr>
       <w:r>
         <w:rPr>
           <w:b/>
@@ -34,7 +32,6 @@
         </w:rPr>
         <w:t>didáctica</w:t>
       </w:r>
-      <w:bookmarkEnd w:id="0"/>
     </w:p>
     <w:p>
       <w:pPr>
@@ -89,30 +86,92 @@
     </w:p>
     <w:p>
       <w:pPr>
+        <w:rPr>
+          <w:rFonts w:ascii="Times New Roman" w:hAnsi="Times New Roman" w:cs="Times New Roman"/>
+          <w:b/>
+          <w:sz w:val="20"/>
+          <w:szCs w:val="20"/>
+        </w:rPr>
+      </w:pPr>
+    </w:p>
+    <w:p>
+      <w:pPr>
+        <w:rPr>
+          <w:rFonts w:ascii="Times New Roman" w:hAnsi="Times New Roman" w:cs="Times New Roman"/>
+          <w:b/>
+          <w:sz w:val="20"/>
+          <w:szCs w:val="20"/>
+        </w:rPr>
+      </w:pPr>
+      <w:r>
+        <w:rPr>
+          <w:rFonts w:ascii="Times New Roman" w:hAnsi="Times New Roman" w:cs="Times New Roman"/>
+          <w:b/>
+          <w:sz w:val="20"/>
+          <w:szCs w:val="20"/>
+        </w:rPr>
+        <w:t>Estándares Básicos de Competencias</w:t>
+      </w:r>
+    </w:p>
+    <w:p>
+      <w:pPr>
         <w:spacing w:after="0"/>
         <w:jc w:val="both"/>
-      </w:pPr>
-      <w:r>
-        <w:rPr>
-          <w:b/>
-        </w:rPr>
-        <w:t>Pensamiento:</w:t>
-      </w:r>
-      <w:r>
-        <w:t xml:space="preserve"> </w:t>
-      </w:r>
-      <w:r>
-        <w:t xml:space="preserve">numérico </w:t>
-      </w:r>
-      <w:r>
-        <w:t>y</w:t>
-      </w:r>
-      <w:r>
-        <w:t xml:space="preserve"> sistemas numéricos</w:t>
+        <w:rPr>
+          <w:b/>
+        </w:rPr>
+      </w:pPr>
+      <w:r>
+        <w:rPr>
+          <w:b/>
+        </w:rPr>
+        <w:t>Pensamiento</w:t>
+      </w:r>
+      <w:r>
+        <w:rPr>
+          <w:b/>
+        </w:rPr>
+        <w:t>s</w:t>
+      </w:r>
+    </w:p>
+    <w:p>
+      <w:pPr>
+        <w:spacing w:after="0"/>
+        <w:jc w:val="both"/>
+      </w:pPr>
+      <w:r>
+        <w:t>N</w:t>
+      </w:r>
+      <w:r>
+        <w:t>umérico y sistemas numéricos</w:t>
       </w:r>
       <w:r>
         <w:t>.</w:t>
       </w:r>
+    </w:p>
+    <w:p>
+      <w:pPr>
+        <w:rPr>
+          <w:rFonts w:ascii="Times New Roman" w:hAnsi="Times New Roman" w:cs="Times New Roman"/>
+          <w:sz w:val="20"/>
+          <w:szCs w:val="20"/>
+        </w:rPr>
+      </w:pPr>
+      <w:r>
+        <w:rPr>
+          <w:rFonts w:ascii="Times New Roman" w:hAnsi="Times New Roman" w:cs="Times New Roman"/>
+          <w:sz w:val="20"/>
+          <w:szCs w:val="20"/>
+        </w:rPr>
+        <w:t xml:space="preserve">Utilizo números reales en sus diferentes representaciones y en diversos contextos. Resuelvo problemas y simplifico cálculos usando propiedades y relaciones de los números reales y de las relaciones y operaciones entre ellos. </w:t>
+      </w:r>
+    </w:p>
+    <w:p>
+      <w:pPr>
+        <w:rPr>
+          <w:b/>
+        </w:rPr>
+      </w:pPr>
     </w:p>
     <w:p>
       <w:pPr>
@@ -250,36 +309,6 @@
         </w:rPr>
         <w:t xml:space="preserve">: </w:t>
       </w:r>
-      <w:r>
-        <w:rPr>
-          <w:rFonts w:cstheme="minorHAnsi"/>
-        </w:rPr>
-        <w:t>i</w:t>
-      </w:r>
-      <w:r>
-        <w:rPr>
-          <w:rFonts w:cstheme="minorHAnsi"/>
-        </w:rPr>
-        <w:t xml:space="preserve">nterpretación </w:t>
-      </w:r>
-      <w:r>
-        <w:rPr>
-          <w:rFonts w:cstheme="minorHAnsi"/>
-        </w:rPr>
-        <w:t>y argumentación</w:t>
-      </w:r>
-      <w:r>
-        <w:rPr>
-          <w:rFonts w:cstheme="minorHAnsi"/>
-        </w:rPr>
-        <w:t>.</w:t>
-      </w:r>
-      <w:r>
-        <w:rPr>
-          <w:rFonts w:cstheme="minorHAnsi"/>
-        </w:rPr>
-        <w:t xml:space="preserve"> </w:t>
-      </w:r>
     </w:p>
     <w:p>
       <w:pPr>
@@ -295,58 +324,130 @@
       <w:r>
         <w:rPr>
           <w:rFonts w:cstheme="minorHAnsi"/>
-          <w:b/>
-        </w:rPr>
-        <w:t>Procesos generales</w:t>
+        </w:rPr>
+        <w:t>Razonamiento</w:t>
       </w:r>
       <w:r>
         <w:rPr>
           <w:rFonts w:cstheme="minorHAnsi"/>
         </w:rPr>
-        <w:t xml:space="preserve">: </w:t>
+        <w:t xml:space="preserve"> </w:t>
       </w:r>
       <w:r>
         <w:rPr>
           <w:rFonts w:cstheme="minorHAnsi"/>
         </w:rPr>
-        <w:t>c</w:t>
+        <w:t>y argumentación</w:t>
       </w:r>
       <w:r>
         <w:rPr>
           <w:rFonts w:cstheme="minorHAnsi"/>
         </w:rPr>
-        <w:t>omunicación</w:t>
-      </w:r>
-      <w:r>
+        <w:t>.</w:t>
+      </w:r>
+    </w:p>
+    <w:p>
+      <w:pPr>
+        <w:autoSpaceDE w:val="0"/>
+        <w:autoSpaceDN w:val="0"/>
+        <w:adjustRightInd w:val="0"/>
+        <w:spacing w:after="0" w:line="240" w:lineRule="auto"/>
+        <w:jc w:val="both"/>
         <w:rPr>
           <w:rFonts w:cstheme="minorHAnsi"/>
         </w:rPr>
-        <w:t>,</w:t>
-      </w:r>
-      <w:r>
+      </w:pPr>
+    </w:p>
+    <w:p>
+      <w:pPr>
+        <w:autoSpaceDE w:val="0"/>
+        <w:autoSpaceDN w:val="0"/>
+        <w:adjustRightInd w:val="0"/>
+        <w:spacing w:after="0" w:line="240" w:lineRule="auto"/>
+        <w:jc w:val="both"/>
+        <w:rPr>
+          <w:sz w:val="20"/>
+          <w:szCs w:val="20"/>
+        </w:rPr>
+      </w:pPr>
+      <w:r>
+        <w:rPr>
+          <w:sz w:val="20"/>
+          <w:szCs w:val="20"/>
+        </w:rPr>
+        <w:t>Interpreta y usa expresiones algebraicas equivalentes.</w:t>
+      </w:r>
+    </w:p>
+    <w:p>
+      <w:pPr>
+        <w:autoSpaceDE w:val="0"/>
+        <w:autoSpaceDN w:val="0"/>
+        <w:adjustRightInd w:val="0"/>
+        <w:spacing w:after="0" w:line="240" w:lineRule="auto"/>
+        <w:jc w:val="both"/>
+        <w:rPr>
+          <w:sz w:val="20"/>
+          <w:szCs w:val="20"/>
+        </w:rPr>
+      </w:pPr>
+      <w:r>
+        <w:rPr>
+          <w:sz w:val="20"/>
+          <w:szCs w:val="20"/>
+        </w:rPr>
+        <w:t xml:space="preserve">Interpreta tendencias que se presentan en un conjunto de variables relacionadas. </w:t>
+      </w:r>
+    </w:p>
+    <w:p>
+      <w:pPr>
+        <w:autoSpaceDE w:val="0"/>
+        <w:autoSpaceDN w:val="0"/>
+        <w:adjustRightInd w:val="0"/>
+        <w:spacing w:after="0" w:line="240" w:lineRule="auto"/>
+        <w:jc w:val="both"/>
+        <w:rPr>
+          <w:sz w:val="20"/>
+          <w:szCs w:val="20"/>
+        </w:rPr>
+      </w:pPr>
+      <w:r>
+        <w:rPr>
+          <w:sz w:val="20"/>
+          <w:szCs w:val="20"/>
+        </w:rPr>
+        <w:t xml:space="preserve">Reconoce el uso de propiedades y relaciones de los números reales. </w:t>
+      </w:r>
+    </w:p>
+    <w:p>
+      <w:pPr>
+        <w:autoSpaceDE w:val="0"/>
+        <w:autoSpaceDN w:val="0"/>
+        <w:adjustRightInd w:val="0"/>
+        <w:spacing w:after="0" w:line="240" w:lineRule="auto"/>
+        <w:jc w:val="both"/>
         <w:rPr>
           <w:rFonts w:cstheme="minorHAnsi"/>
         </w:rPr>
-        <w:t xml:space="preserve"> </w:t>
-      </w:r>
-      <w:r>
+      </w:pPr>
+      <w:r>
+        <w:rPr>
+          <w:sz w:val="20"/>
+          <w:szCs w:val="20"/>
+        </w:rPr>
+        <w:t>Desarrolla procesos inductivos y deductivos con el lenguaje algebraico para verificar conjeturas acerca de los números reales.</w:t>
+      </w:r>
+    </w:p>
+    <w:p>
+      <w:pPr>
+        <w:autoSpaceDE w:val="0"/>
+        <w:autoSpaceDN w:val="0"/>
+        <w:adjustRightInd w:val="0"/>
+        <w:spacing w:after="0" w:line="240" w:lineRule="auto"/>
+        <w:jc w:val="both"/>
         <w:rPr>
           <w:rFonts w:cstheme="minorHAnsi"/>
         </w:rPr>
-        <w:t>razonamiento</w:t>
-      </w:r>
-      <w:r>
-        <w:rPr>
-          <w:rFonts w:cstheme="minorHAnsi"/>
-        </w:rPr>
-        <w:t xml:space="preserve"> y ejercitación</w:t>
-      </w:r>
-      <w:r>
-        <w:rPr>
-          <w:rFonts w:cstheme="minorHAnsi"/>
-        </w:rPr>
-        <w:t>.</w:t>
-      </w:r>
+      </w:pPr>
     </w:p>
     <w:p>
       <w:pPr>
@@ -490,6 +591,14 @@
           <w:b/>
         </w:rPr>
       </w:pPr>
+    </w:p>
+    <w:p>
+      <w:pPr>
+        <w:jc w:val="both"/>
+        <w:rPr>
+          <w:b/>
+        </w:rPr>
+      </w:pPr>
       <w:r>
         <w:rPr>
           <w:b/>
@@ -549,6 +658,7 @@
         </w:rPr>
       </w:pPr>
       <w:r>
+        <w:lastRenderedPageBreak/>
         <w:t>Para cumplir esta meta se ha propuesto una secuencia didáctica en la que se trabaja</w:t>
       </w:r>
       <w:r>
@@ -557,6 +667,44 @@
       <w:r>
         <w:t xml:space="preserve"> primero los </w:t>
       </w:r>
+      <w:proofErr w:type="gramStart"/>
+      <w:r>
+        <w:rPr>
+          <w:b/>
+        </w:rPr>
+        <w:t>números</w:t>
+      </w:r>
+      <w:proofErr w:type="gramEnd"/>
+      <w:r>
+        <w:rPr>
+          <w:b/>
+        </w:rPr>
+        <w:t xml:space="preserve"> racionales</w:t>
+      </w:r>
+      <w:r>
+        <w:rPr>
+          <w:b/>
+        </w:rPr>
+        <w:t>,</w:t>
+      </w:r>
+      <w:r>
+        <w:t xml:space="preserve"> para identificar su </w:t>
+      </w:r>
+      <w:r>
+        <w:rPr>
+          <w:b/>
+        </w:rPr>
+        <w:t xml:space="preserve">representación como decimal y como </w:t>
+      </w:r>
+      <w:r>
+        <w:rPr>
+          <w:b/>
+        </w:rPr>
+        <w:t>fracción</w:t>
+      </w:r>
+      <w:r>
+        <w:t xml:space="preserve">, con ejercicios y ejemplos en los que se ve la equivalencia que tienen los </w:t>
+      </w:r>
       <w:r>
         <w:rPr>
           <w:b/>
@@ -564,28 +712,206 @@
         <w:t>números racionales</w:t>
       </w:r>
       <w:r>
-        <w:rPr>
-          <w:b/>
-        </w:rPr>
+        <w:t xml:space="preserve"> según su escritura. </w:t>
+      </w:r>
+      <w:r>
+        <w:t xml:space="preserve">Esto se hace a partir de </w:t>
+      </w:r>
+      <w:r>
+        <w:rPr>
+          <w:b/>
+        </w:rPr>
+        <w:t>convertir</w:t>
+      </w:r>
+      <w:r>
+        <w:rPr>
+          <w:b/>
+        </w:rPr>
+        <w:t xml:space="preserve"> un decimal a fracción</w:t>
+      </w:r>
+      <w:r>
+        <w:t xml:space="preserve"> y </w:t>
+      </w:r>
+      <w:r>
+        <w:t xml:space="preserve">cómo </w:t>
+      </w:r>
+      <w:r>
+        <w:rPr>
+          <w:b/>
+        </w:rPr>
+        <w:t>transformar</w:t>
+      </w:r>
+      <w:r>
+        <w:rPr>
+          <w:b/>
+        </w:rPr>
+        <w:t xml:space="preserve"> una fracción </w:t>
+      </w:r>
+      <w:r>
+        <w:rPr>
+          <w:b/>
+        </w:rPr>
+        <w:t>en un</w:t>
+      </w:r>
+      <w:r>
+        <w:rPr>
+          <w:b/>
+        </w:rPr>
+        <w:t xml:space="preserve"> decimal.</w:t>
+      </w:r>
+    </w:p>
+    <w:p>
+      <w:pPr>
+        <w:jc w:val="both"/>
+        <w:rPr>
+          <w:b/>
+        </w:rPr>
+      </w:pPr>
+      <w:r>
+        <w:t xml:space="preserve">Seguidamente se muestra </w:t>
+      </w:r>
+      <w:r>
+        <w:rPr>
+          <w:b/>
+        </w:rPr>
+        <w:t>el orden de los números reales</w:t>
+      </w:r>
+      <w:r>
+        <w:t xml:space="preserve"> y </w:t>
+      </w:r>
+      <w:r>
+        <w:t xml:space="preserve">cómo </w:t>
+      </w:r>
+      <w:r>
+        <w:t xml:space="preserve">se </w:t>
+      </w:r>
+      <w:r>
+        <w:t xml:space="preserve">representan </w:t>
+      </w:r>
+      <w:r>
+        <w:t xml:space="preserve">con puntos en </w:t>
+      </w:r>
+      <w:r>
+        <w:rPr>
+          <w:b/>
+        </w:rPr>
+        <w:t>la recta numérica</w:t>
+      </w:r>
+      <w:r>
+        <w:t xml:space="preserve">, para lo cual se trabajan </w:t>
+      </w:r>
+      <w:r>
+        <w:rPr>
+          <w:b/>
+        </w:rPr>
+        <w:t>los racionales como fracción y como decimal.</w:t>
+      </w:r>
+      <w:r>
+        <w:t xml:space="preserve"> Las actividades propuestas permiten al estudiante indagar y cuestionar </w:t>
+      </w:r>
+      <w:r>
+        <w:t xml:space="preserve">cuál </w:t>
+      </w:r>
+      <w:r>
+        <w:t xml:space="preserve">es la forma adecuada de </w:t>
+      </w:r>
+      <w:r>
+        <w:rPr>
+          <w:b/>
+        </w:rPr>
+        <w:t>ubicar un número en la recta numérica</w:t>
+      </w:r>
+      <w:r>
+        <w:t xml:space="preserve"> y</w:t>
+      </w:r>
+      <w:r>
         <w:t>,</w:t>
       </w:r>
       <w:r>
-        <w:t xml:space="preserve"> para identificar su </w:t>
-      </w:r>
-      <w:r>
-        <w:rPr>
-          <w:b/>
-        </w:rPr>
-        <w:t xml:space="preserve">representación como decimal y como </w:t>
-      </w:r>
-      <w:r>
-        <w:rPr>
-          <w:b/>
-        </w:rPr>
-        <w:t>fracción</w:t>
-      </w:r>
-      <w:r>
-        <w:t xml:space="preserve">, con ejercicios y ejemplos en los que se ve la equivalencia que tienen los </w:t>
+        <w:t xml:space="preserve"> a partir de esta</w:t>
+      </w:r>
+      <w:r>
+        <w:t>,</w:t>
+      </w:r>
+      <w:r>
+        <w:t xml:space="preserve"> poder determinar </w:t>
+      </w:r>
+      <w:r>
+        <w:rPr>
+          <w:b/>
+        </w:rPr>
+        <w:t>cuándo un número es mayor</w:t>
+      </w:r>
+      <w:r>
+        <w:rPr>
+          <w:b/>
+        </w:rPr>
+        <w:t>, igual</w:t>
+      </w:r>
+      <w:r>
+        <w:rPr>
+          <w:b/>
+        </w:rPr>
+        <w:t xml:space="preserve"> o menor que otro.</w:t>
+      </w:r>
+    </w:p>
+    <w:p>
+      <w:pPr>
+        <w:jc w:val="both"/>
+      </w:pPr>
+      <w:r>
+        <w:t xml:space="preserve">Finalizada esta actividad se introducen las operaciones de </w:t>
+      </w:r>
+      <w:r>
+        <w:rPr>
+          <w:b/>
+        </w:rPr>
+        <w:t>adición</w:t>
+      </w:r>
+      <w:r>
+        <w:rPr>
+          <w:b/>
+        </w:rPr>
+        <w:t xml:space="preserve"> </w:t>
+      </w:r>
+      <w:r>
+        <w:rPr>
+          <w:b/>
+        </w:rPr>
+        <w:t>y multiplicación</w:t>
+      </w:r>
+      <w:r>
+        <w:t xml:space="preserve"> con sus </w:t>
+      </w:r>
+      <w:r>
+        <w:rPr>
+          <w:b/>
+        </w:rPr>
+        <w:t>propiedades</w:t>
+      </w:r>
+      <w:r>
+        <w:rPr>
+          <w:b/>
+        </w:rPr>
+        <w:t>,</w:t>
+      </w:r>
+      <w:r>
+        <w:t xml:space="preserve"> para que el estudiante caracterice cada operación y vea la utilidad de usar las propiedades para simplificar o agilizar procedimientos. En este punto se debe</w:t>
+      </w:r>
+      <w:r>
+        <w:t>n</w:t>
+      </w:r>
+      <w:r>
+        <w:t xml:space="preserve"> incluir </w:t>
+      </w:r>
+      <w:r>
+        <w:rPr>
+          <w:b/>
+        </w:rPr>
+        <w:t xml:space="preserve">situaciones problema </w:t>
+      </w:r>
+      <w:r>
+        <w:t xml:space="preserve">que se puedan resolver mediante el uso de </w:t>
       </w:r>
       <w:r>
         <w:rPr>
@@ -594,155 +920,314 @@
         <w:t>números racionales</w:t>
       </w:r>
       <w:r>
-        <w:t xml:space="preserve"> según su escritura. </w:t>
-      </w:r>
-      <w:r>
-        <w:t xml:space="preserve">Esto se hace a partir de </w:t>
-      </w:r>
-      <w:r>
-        <w:rPr>
-          <w:b/>
-        </w:rPr>
-        <w:t>convertir</w:t>
-      </w:r>
-      <w:r>
-        <w:rPr>
-          <w:b/>
-        </w:rPr>
-        <w:t xml:space="preserve"> un decimal a fracción</w:t>
-      </w:r>
-      <w:r>
-        <w:t xml:space="preserve"> y </w:t>
+        <w:t>,</w:t>
+      </w:r>
+      <w:r>
+        <w:t xml:space="preserve"> en los que el estudiante reconozca el tipo de representación más adecuado para expresar la solución.</w:t>
+      </w:r>
+    </w:p>
+    <w:p>
+      <w:pPr>
+        <w:jc w:val="both"/>
+      </w:pPr>
+      <w:r>
+        <w:t xml:space="preserve">Posteriormente </w:t>
+      </w:r>
+      <w:r>
+        <w:t xml:space="preserve">se presentan las operaciones de </w:t>
+      </w:r>
+      <w:r>
+        <w:rPr>
+          <w:b/>
+        </w:rPr>
+        <w:t xml:space="preserve">potenciación y radicación </w:t>
+      </w:r>
+      <w:r>
+        <w:t xml:space="preserve">para reconocer que son </w:t>
+      </w:r>
+      <w:r>
+        <w:rPr>
+          <w:b/>
+        </w:rPr>
+        <w:t>operaciones inversas</w:t>
+      </w:r>
+      <w:r>
+        <w:t>. De este modo se caracteriza</w:t>
+      </w:r>
+      <w:r>
+        <w:t>,</w:t>
+      </w:r>
+      <w:r>
+        <w:t xml:space="preserve"> de forma global</w:t>
+      </w:r>
+      <w:r>
+        <w:t>,</w:t>
+      </w:r>
+      <w:r>
+        <w:t xml:space="preserve"> a los </w:t>
+      </w:r>
+      <w:r>
+        <w:rPr>
+          <w:b/>
+        </w:rPr>
+        <w:t>números racionales</w:t>
+      </w:r>
+      <w:r>
+        <w:t xml:space="preserve"> para luego introducir los números irracionales y ver qué características comparten y </w:t>
+      </w:r>
+      <w:r>
+        <w:t>cuáles</w:t>
+      </w:r>
+      <w:r>
+        <w:t xml:space="preserve"> los hacen diferentes.</w:t>
+      </w:r>
+    </w:p>
+    <w:p>
+      <w:pPr>
+        <w:jc w:val="both"/>
+      </w:pPr>
+      <w:r>
+        <w:t xml:space="preserve">Para los </w:t>
+      </w:r>
+      <w:r>
+        <w:rPr>
+          <w:b/>
+        </w:rPr>
+        <w:t xml:space="preserve">números </w:t>
+      </w:r>
+      <w:r>
+        <w:rPr>
+          <w:b/>
+        </w:rPr>
+        <w:t>ir</w:t>
+      </w:r>
+      <w:r>
+        <w:rPr>
+          <w:b/>
+        </w:rPr>
+        <w:t>racionales</w:t>
+      </w:r>
+      <w:r>
+        <w:t xml:space="preserve"> se hace una caracterización a partir de su origen en el que se menciona el problema de </w:t>
+      </w:r>
+      <w:r>
+        <w:rPr>
+          <w:b/>
+        </w:rPr>
+        <w:t>la diagonal de un cuadrado</w:t>
+      </w:r>
+      <w:r>
+        <w:t xml:space="preserve">, situación proveniente de la antigua Grecia. Para este tema es útil acudir a </w:t>
+      </w:r>
+      <w:r>
+        <w:rPr>
+          <w:b/>
+        </w:rPr>
+        <w:t>la historia de las matemáticas</w:t>
+      </w:r>
+      <w:r>
+        <w:t xml:space="preserve"> y ver </w:t>
       </w:r>
       <w:r>
         <w:t xml:space="preserve">cómo </w:t>
       </w:r>
       <w:r>
-        <w:rPr>
-          <w:b/>
-        </w:rPr>
-        <w:t>transformar</w:t>
-      </w:r>
-      <w:r>
-        <w:rPr>
-          <w:b/>
-        </w:rPr>
-        <w:t xml:space="preserve"> una fracción </w:t>
-      </w:r>
-      <w:r>
-        <w:rPr>
-          <w:b/>
-        </w:rPr>
-        <w:t>en un</w:t>
-      </w:r>
-      <w:r>
-        <w:rPr>
-          <w:b/>
-        </w:rPr>
-        <w:t xml:space="preserve"> decimal.</w:t>
-      </w:r>
-    </w:p>
-    <w:p>
-      <w:pPr>
-        <w:jc w:val="both"/>
-        <w:rPr>
-          <w:b/>
-        </w:rPr>
-      </w:pPr>
-      <w:r>
-        <w:t xml:space="preserve">Seguidamente se muestra </w:t>
-      </w:r>
-      <w:r>
-        <w:rPr>
-          <w:b/>
-        </w:rPr>
-        <w:t>el orden de los números reales</w:t>
-      </w:r>
-      <w:r>
-        <w:t xml:space="preserve"> y </w:t>
+        <w:t xml:space="preserve">se han construido los </w:t>
+      </w:r>
+      <w:r>
+        <w:rPr>
+          <w:b/>
+        </w:rPr>
+        <w:t>números irracionales</w:t>
+      </w:r>
+      <w:r>
+        <w:t xml:space="preserve"> de mayor importancia y cuál ha sido su impacto en el desarrollo de la civilización.</w:t>
+      </w:r>
+    </w:p>
+    <w:p>
+      <w:pPr>
+        <w:jc w:val="both"/>
+      </w:pPr>
+      <w:r>
+        <w:t>Para diferenciar a los números irracionales de los racionales</w:t>
+      </w:r>
+      <w:r>
+        <w:t>,</w:t>
+      </w:r>
+      <w:r>
+        <w:t xml:space="preserve"> se muestra que son </w:t>
+      </w:r>
+      <w:r>
+        <w:rPr>
+          <w:b/>
+        </w:rPr>
+        <w:t>decimales infinitos no periódicos</w:t>
+      </w:r>
+      <w:r>
+        <w:t xml:space="preserve"> y</w:t>
+      </w:r>
+      <w:r>
+        <w:t>,</w:t>
+      </w:r>
+      <w:r>
+        <w:t xml:space="preserve"> además</w:t>
+      </w:r>
+      <w:r>
+        <w:t>,</w:t>
+      </w:r>
+      <w:r>
+        <w:t xml:space="preserve"> </w:t>
       </w:r>
       <w:r>
         <w:t xml:space="preserve">cómo </w:t>
       </w:r>
       <w:r>
-        <w:t xml:space="preserve">se </w:t>
-      </w:r>
-      <w:r>
-        <w:t xml:space="preserve">representan </w:t>
-      </w:r>
-      <w:r>
-        <w:t xml:space="preserve">con puntos en </w:t>
-      </w:r>
-      <w:r>
-        <w:rPr>
-          <w:b/>
-        </w:rPr>
-        <w:t>la recta numérica</w:t>
-      </w:r>
-      <w:r>
-        <w:t xml:space="preserve">, para lo cual se trabajan </w:t>
-      </w:r>
-      <w:r>
-        <w:rPr>
-          <w:b/>
-        </w:rPr>
-        <w:t>los racionales como fracción y como decimal.</w:t>
-      </w:r>
-      <w:r>
-        <w:t xml:space="preserve"> Las actividades propuestas permiten al estudiante indagar y cuestionar </w:t>
-      </w:r>
-      <w:r>
-        <w:t xml:space="preserve">cuál </w:t>
-      </w:r>
-      <w:r>
-        <w:t xml:space="preserve">es la forma adecuada de </w:t>
-      </w:r>
-      <w:r>
-        <w:rPr>
-          <w:b/>
-        </w:rPr>
-        <w:t>ubicar un número en la recta numérica</w:t>
-      </w:r>
-      <w:r>
-        <w:t xml:space="preserve"> y</w:t>
+        <w:t>se construyen algunos de ellos desde el punto de vista geométrico</w:t>
       </w:r>
       <w:r>
         <w:t>,</w:t>
       </w:r>
       <w:r>
-        <w:t xml:space="preserve"> a partir de esta</w:t>
-      </w:r>
-      <w:r>
+        <w:t xml:space="preserve"> lo cual los diferencia de la </w:t>
+      </w:r>
+      <w:r>
+        <w:rPr>
+          <w:b/>
+        </w:rPr>
+        <w:t>construcción de los números racionales</w:t>
+      </w:r>
+      <w:r>
+        <w:t>.</w:t>
+      </w:r>
+    </w:p>
+    <w:p>
+      <w:pPr>
+        <w:jc w:val="both"/>
+      </w:pPr>
+      <w:r>
+        <w:t xml:space="preserve">La consolidación de los números reales </w:t>
+      </w:r>
+      <w:r>
+        <w:t xml:space="preserve">se da a partir de las construcciones hechas para los </w:t>
+      </w:r>
+      <w:r>
+        <w:rPr>
+          <w:b/>
+        </w:rPr>
+        <w:t>números racionales y los irracionales</w:t>
+      </w:r>
+      <w:r>
+        <w:rPr>
+          <w:b/>
+        </w:rPr>
         <w:t>,</w:t>
       </w:r>
       <w:r>
-        <w:t xml:space="preserve"> poder determinar </w:t>
-      </w:r>
-      <w:r>
-        <w:rPr>
-          <w:b/>
-        </w:rPr>
-        <w:t>cuándo un número es mayor</w:t>
-      </w:r>
-      <w:r>
-        <w:rPr>
-          <w:b/>
-        </w:rPr>
-        <w:t>, igual</w:t>
-      </w:r>
-      <w:r>
-        <w:rPr>
-          <w:b/>
-        </w:rPr>
-        <w:t xml:space="preserve"> o menor que otro.</w:t>
-      </w:r>
-    </w:p>
-    <w:p>
-      <w:pPr>
-        <w:jc w:val="both"/>
-      </w:pPr>
-      <w:r>
-        <w:t xml:space="preserve">Finalizada esta actividad se introducen las operaciones de </w:t>
+        <w:t xml:space="preserve"> mostrando que la </w:t>
+      </w:r>
+      <w:r>
+        <w:rPr>
+          <w:b/>
+        </w:rPr>
+        <w:t>unión de estos dos conjuntos</w:t>
+      </w:r>
+      <w:r>
+        <w:t xml:space="preserve"> comprenden los números reales, por tanto</w:t>
+      </w:r>
+      <w:r>
+        <w:t>,</w:t>
+      </w:r>
+      <w:r>
+        <w:t xml:space="preserve"> a cada punto de la recta se le puede asignar un </w:t>
+      </w:r>
+      <w:r>
+        <w:rPr>
+          <w:b/>
+        </w:rPr>
+        <w:t>número real</w:t>
+      </w:r>
+      <w:r>
+        <w:t>,</w:t>
+      </w:r>
+      <w:r>
+        <w:t xml:space="preserve"> de </w:t>
+      </w:r>
+      <w:r>
+        <w:t xml:space="preserve">ahí </w:t>
+      </w:r>
+      <w:r>
+        <w:t xml:space="preserve">que se le conozca como </w:t>
+      </w:r>
+      <w:r>
+        <w:rPr>
+          <w:b/>
+        </w:rPr>
+        <w:t>recta real</w:t>
+      </w:r>
+      <w:r>
+        <w:t xml:space="preserve">. </w:t>
+      </w:r>
+      <w:r>
+        <w:t xml:space="preserve">Se </w:t>
+      </w:r>
+      <w:r>
+        <w:t>deben enunciar algunas características de los reales</w:t>
+      </w:r>
+      <w:r>
+        <w:t>,</w:t>
+      </w:r>
+      <w:r>
+        <w:t xml:space="preserve"> como que </w:t>
+      </w:r>
+      <w:r>
+        <w:rPr>
+          <w:b/>
+        </w:rPr>
+        <w:t>es un conjunto infinito y denso</w:t>
+      </w:r>
+      <w:r>
+        <w:t xml:space="preserve"> debido a que entre dos reales existe otro número real.</w:t>
+      </w:r>
+    </w:p>
+    <w:p>
+      <w:pPr>
+        <w:jc w:val="both"/>
+      </w:pPr>
+      <w:r>
+        <w:t xml:space="preserve">La </w:t>
+      </w:r>
+      <w:r>
+        <w:rPr>
+          <w:b/>
+        </w:rPr>
+        <w:t>relación de orden</w:t>
+      </w:r>
+      <w:r>
+        <w:t xml:space="preserve"> mostrada para los </w:t>
+      </w:r>
+      <w:r>
+        <w:rPr>
+          <w:b/>
+        </w:rPr>
+        <w:t>números racionales</w:t>
+      </w:r>
+      <w:r>
+        <w:t xml:space="preserve"> también se cumple </w:t>
+      </w:r>
+      <w:r>
+        <w:t xml:space="preserve">en </w:t>
+      </w:r>
+      <w:r>
+        <w:t xml:space="preserve">los números </w:t>
+      </w:r>
+      <w:r>
+        <w:t>reales</w:t>
+      </w:r>
+      <w:r>
+        <w:t>,</w:t>
+      </w:r>
+      <w:r>
+        <w:t xml:space="preserve"> así como la </w:t>
       </w:r>
       <w:r>
         <w:rPr>
@@ -760,7 +1245,7 @@
         <w:rPr>
           <w:b/>
         </w:rPr>
-        <w:t>y multiplicación</w:t>
+        <w:t>y la multiplicación</w:t>
       </w:r>
       <w:r>
         <w:t xml:space="preserve"> con sus </w:t>
@@ -772,499 +1257,109 @@
         <w:t>propiedades</w:t>
       </w:r>
       <w:r>
-        <w:rPr>
-          <w:b/>
-        </w:rPr>
+        <w:t>.</w:t>
+      </w:r>
+    </w:p>
+    <w:p>
+      <w:pPr>
+        <w:jc w:val="both"/>
+      </w:pPr>
+      <w:r>
+        <w:t>Es importante</w:t>
+      </w:r>
+      <w:r>
         <w:t>,</w:t>
       </w:r>
       <w:r>
-        <w:t xml:space="preserve"> para que el estudiante caracterice cada operación y vea la utilidad de usar las propiedades para simplificar o agilizar procedimientos. En este punto se debe</w:t>
-      </w:r>
-      <w:r>
-        <w:t>n</w:t>
-      </w:r>
-      <w:r>
-        <w:t xml:space="preserve"> incluir </w:t>
-      </w:r>
-      <w:r>
-        <w:rPr>
-          <w:b/>
-        </w:rPr>
-        <w:t xml:space="preserve">situaciones </w:t>
-      </w:r>
-      <w:r>
-        <w:rPr>
-          <w:b/>
-        </w:rPr>
+        <w:t xml:space="preserve"> durante todo el proceso de aprendizaje</w:t>
+      </w:r>
+      <w:r>
+        <w:t>,</w:t>
+      </w:r>
+      <w:r>
+        <w:t xml:space="preserve"> hacer énfasis en el nuevo vocabulario que se va introduciendo en el aula para que </w:t>
+      </w:r>
+      <w:r>
+        <w:t xml:space="preserve">el </w:t>
+      </w:r>
+      <w:r>
+        <w:t>estudiante enriquezca su léxico y pueda comunicar</w:t>
+      </w:r>
+      <w:r>
+        <w:t>se</w:t>
+      </w:r>
+      <w:r>
+        <w:t xml:space="preserve"> a través de un vocabulario más técnico. Cada actividad está diseñada para que sea trabajada por parte </w:t>
+      </w:r>
+      <w:r>
         <w:lastRenderedPageBreak/>
-        <w:t xml:space="preserve">problema </w:t>
-      </w:r>
-      <w:r>
-        <w:t xml:space="preserve">que se puedan resolver mediante el uso de </w:t>
-      </w:r>
-      <w:r>
-        <w:rPr>
-          <w:b/>
-        </w:rPr>
-        <w:t>números racionales</w:t>
+        <w:t>del estudiante o</w:t>
+      </w:r>
+      <w:r>
+        <w:t xml:space="preserve"> expuesta por parte del docente</w:t>
+      </w:r>
+      <w:r>
+        <w:t xml:space="preserve">. Si el </w:t>
+      </w:r>
+      <w:r>
+        <w:t>docente</w:t>
+      </w:r>
+      <w:r>
+        <w:t xml:space="preserve"> </w:t>
+      </w:r>
+      <w:r>
+        <w:t xml:space="preserve">exhibe </w:t>
+      </w:r>
+      <w:r>
+        <w:t>el recurso</w:t>
       </w:r>
       <w:r>
         <w:t>,</w:t>
       </w:r>
       <w:r>
-        <w:t xml:space="preserve"> en los que el estudiante reconozca el tipo de representación más adecuado para expresar la solución.</w:t>
-      </w:r>
-    </w:p>
-    <w:p>
-      <w:pPr>
-        <w:jc w:val="both"/>
-      </w:pPr>
-      <w:r>
-        <w:t xml:space="preserve">Posteriormente </w:t>
-      </w:r>
-      <w:r>
-        <w:t xml:space="preserve">se presentan las operaciones de </w:t>
-      </w:r>
-      <w:r>
-        <w:rPr>
-          <w:b/>
-        </w:rPr>
-        <w:t xml:space="preserve">potenciación y radicación </w:t>
-      </w:r>
-      <w:r>
-        <w:t xml:space="preserve">para reconocer que son </w:t>
-      </w:r>
-      <w:r>
-        <w:rPr>
-          <w:b/>
-        </w:rPr>
-        <w:t>operaciones inversas</w:t>
-      </w:r>
-      <w:r>
-        <w:t>. De este modo se caracteriza</w:t>
+        <w:t xml:space="preserve"> debe contar con la participación del estudiante cuestionándole cada elemento que va apareciendo para que sea </w:t>
+      </w:r>
+      <w:r>
+        <w:t xml:space="preserve">él </w:t>
+      </w:r>
+      <w:r>
+        <w:t xml:space="preserve">quien </w:t>
+      </w:r>
+      <w:r>
+        <w:t xml:space="preserve">controvierta </w:t>
+      </w:r>
+      <w:r>
+        <w:t>su conocimiento y</w:t>
       </w:r>
       <w:r>
         <w:t>,</w:t>
       </w:r>
       <w:r>
-        <w:t xml:space="preserve"> de forma global</w:t>
+        <w:t xml:space="preserve"> a par</w:t>
+      </w:r>
+      <w:r>
+        <w:t>t</w:t>
+      </w:r>
+      <w:r>
+        <w:t>ir de esto</w:t>
       </w:r>
       <w:r>
         <w:t>,</w:t>
       </w:r>
       <w:r>
-        <w:t xml:space="preserve"> a los </w:t>
-      </w:r>
-      <w:r>
-        <w:rPr>
-          <w:b/>
-        </w:rPr>
-        <w:t>números racionales</w:t>
-      </w:r>
-      <w:r>
-        <w:t xml:space="preserve"> para luego introducir los números irracionales y ver qué características comparten y </w:t>
-      </w:r>
-      <w:r>
-        <w:t>cuáles</w:t>
-      </w:r>
-      <w:r>
-        <w:t xml:space="preserve"> los hacen diferentes.</w:t>
-      </w:r>
-    </w:p>
-    <w:p>
-      <w:pPr>
-        <w:jc w:val="both"/>
-      </w:pPr>
-      <w:r>
-        <w:t xml:space="preserve">Para los </w:t>
-      </w:r>
-      <w:r>
-        <w:rPr>
-          <w:b/>
-        </w:rPr>
-        <w:t xml:space="preserve">números </w:t>
-      </w:r>
-      <w:r>
-        <w:rPr>
-          <w:b/>
-        </w:rPr>
-        <w:t>ir</w:t>
-      </w:r>
-      <w:r>
-        <w:rPr>
-          <w:b/>
-        </w:rPr>
-        <w:t>racionales</w:t>
-      </w:r>
-      <w:r>
-        <w:t xml:space="preserve"> se hace una caracterización a partir de su origen en el que se menciona el problema de </w:t>
-      </w:r>
-      <w:r>
-        <w:rPr>
-          <w:b/>
-        </w:rPr>
-        <w:t>la diagonal de un cuadrado</w:t>
-      </w:r>
-      <w:r>
-        <w:t xml:space="preserve">, situación proveniente de la antigua Grecia. Para este tema es útil acudir a </w:t>
-      </w:r>
-      <w:r>
-        <w:rPr>
-          <w:b/>
-        </w:rPr>
-        <w:t>la historia de las matemáticas</w:t>
-      </w:r>
-      <w:r>
-        <w:t xml:space="preserve"> y ver </w:t>
-      </w:r>
-      <w:r>
-        <w:t xml:space="preserve">cómo </w:t>
-      </w:r>
-      <w:r>
-        <w:t xml:space="preserve">se han construido los </w:t>
-      </w:r>
-      <w:r>
-        <w:rPr>
-          <w:b/>
-        </w:rPr>
-        <w:t>números irracionales</w:t>
-      </w:r>
-      <w:r>
-        <w:t xml:space="preserve"> de mayor importancia y cuál ha sido su impacto en el desarrollo de la civilización.</w:t>
-      </w:r>
-    </w:p>
-    <w:p>
-      <w:pPr>
-        <w:jc w:val="both"/>
-      </w:pPr>
-      <w:r>
-        <w:t>Para diferenciar a los números irracionales de los racionales</w:t>
-      </w:r>
-      <w:r>
-        <w:t>,</w:t>
-      </w:r>
-      <w:r>
-        <w:t xml:space="preserve"> se muestra que son </w:t>
-      </w:r>
-      <w:r>
-        <w:rPr>
-          <w:b/>
-        </w:rPr>
-        <w:t>decimales infinitos no periódicos</w:t>
-      </w:r>
-      <w:r>
-        <w:t xml:space="preserve"> y</w:t>
-      </w:r>
-      <w:r>
-        <w:t>,</w:t>
-      </w:r>
-      <w:r>
-        <w:t xml:space="preserve"> además</w:t>
-      </w:r>
-      <w:r>
-        <w:t>,</w:t>
-      </w:r>
+        <w:t xml:space="preserve"> genere nuevos saberes. </w:t>
+      </w:r>
+    </w:p>
+    <w:p>
+      <w:pPr>
+        <w:jc w:val="both"/>
+      </w:pPr>
       <w:r>
         <w:t xml:space="preserve"> </w:t>
       </w:r>
-      <w:r>
-        <w:t xml:space="preserve">cómo </w:t>
-      </w:r>
-      <w:r>
-        <w:t>se construyen algunos de ellos desde el punto de vista geométrico</w:t>
-      </w:r>
-      <w:r>
-        <w:t>,</w:t>
-      </w:r>
-      <w:r>
-        <w:t xml:space="preserve"> lo cual los diferencia de la </w:t>
-      </w:r>
-      <w:r>
-        <w:rPr>
-          <w:b/>
-        </w:rPr>
-        <w:t>construcción de los números racionales</w:t>
-      </w:r>
-      <w:r>
-        <w:t>.</w:t>
-      </w:r>
-    </w:p>
-    <w:p>
-      <w:pPr>
-        <w:jc w:val="both"/>
-      </w:pPr>
-      <w:r>
-        <w:t xml:space="preserve">La consolidación de los números reales </w:t>
-      </w:r>
-      <w:r>
-        <w:t xml:space="preserve">se da a partir de las construcciones hechas para los </w:t>
-      </w:r>
-      <w:r>
-        <w:rPr>
-          <w:b/>
-        </w:rPr>
-        <w:t>números racionales y los irracionales</w:t>
-      </w:r>
-      <w:r>
-        <w:rPr>
-          <w:b/>
-        </w:rPr>
-        <w:t>,</w:t>
-      </w:r>
-      <w:r>
-        <w:t xml:space="preserve"> mostrando que la </w:t>
-      </w:r>
-      <w:r>
-        <w:rPr>
-          <w:b/>
-        </w:rPr>
-        <w:t>unión de estos dos conjuntos</w:t>
-      </w:r>
-      <w:r>
-        <w:t xml:space="preserve"> comprenden los números reales, por tanto</w:t>
-      </w:r>
-      <w:r>
-        <w:t>,</w:t>
-      </w:r>
-      <w:r>
-        <w:t xml:space="preserve"> a cada punto de la recta se le puede asignar un </w:t>
-      </w:r>
-      <w:r>
-        <w:rPr>
-          <w:b/>
-        </w:rPr>
-        <w:t>número real</w:t>
-      </w:r>
-      <w:r>
-        <w:t>,</w:t>
-      </w:r>
-      <w:r>
-        <w:t xml:space="preserve"> de </w:t>
-      </w:r>
-      <w:r>
-        <w:t xml:space="preserve">ahí </w:t>
-      </w:r>
-      <w:r>
-        <w:t xml:space="preserve">que se le conozca como </w:t>
-      </w:r>
-      <w:r>
-        <w:rPr>
-          <w:b/>
-        </w:rPr>
-        <w:t>recta real</w:t>
-      </w:r>
-      <w:r>
-        <w:t xml:space="preserve">. </w:t>
-      </w:r>
-      <w:r>
-        <w:t xml:space="preserve">Se </w:t>
-      </w:r>
-      <w:r>
-        <w:t>deben enunciar algunas características de los reales</w:t>
-      </w:r>
-      <w:r>
-        <w:t>,</w:t>
-      </w:r>
-      <w:r>
-        <w:t xml:space="preserve"> como que </w:t>
-      </w:r>
-      <w:r>
-        <w:rPr>
-          <w:b/>
-        </w:rPr>
-        <w:t>es un conjunto infinito y denso</w:t>
-      </w:r>
-      <w:r>
-        <w:t xml:space="preserve"> debido a que entre dos reales existe otro número real.</w:t>
-      </w:r>
-    </w:p>
-    <w:p>
-      <w:pPr>
-        <w:jc w:val="both"/>
-      </w:pPr>
-      <w:r>
-        <w:t xml:space="preserve">La </w:t>
-      </w:r>
-      <w:r>
-        <w:rPr>
-          <w:b/>
-        </w:rPr>
-        <w:t>relación de orden</w:t>
-      </w:r>
-      <w:r>
-        <w:t xml:space="preserve"> mostrada para los </w:t>
-      </w:r>
-      <w:r>
-        <w:rPr>
-          <w:b/>
-        </w:rPr>
-        <w:t>números racionales</w:t>
-      </w:r>
-      <w:r>
-        <w:t xml:space="preserve"> también se cumple </w:t>
-      </w:r>
-      <w:r>
-        <w:t xml:space="preserve">en </w:t>
-      </w:r>
-      <w:r>
-        <w:t xml:space="preserve">los números </w:t>
-      </w:r>
-      <w:r>
-        <w:t>reales</w:t>
-      </w:r>
-      <w:r>
-        <w:t>,</w:t>
-      </w:r>
-      <w:r>
-        <w:t xml:space="preserve"> así como la </w:t>
-      </w:r>
-      <w:r>
-        <w:rPr>
-          <w:b/>
-        </w:rPr>
-        <w:t>adición</w:t>
-      </w:r>
-      <w:r>
-        <w:rPr>
-          <w:b/>
-        </w:rPr>
-        <w:t xml:space="preserve"> </w:t>
-      </w:r>
-      <w:r>
-        <w:rPr>
-          <w:b/>
-        </w:rPr>
-        <w:t>y la multiplicación</w:t>
-      </w:r>
-      <w:r>
-        <w:t xml:space="preserve"> con sus </w:t>
-      </w:r>
-      <w:r>
-        <w:rPr>
-          <w:b/>
-        </w:rPr>
-        <w:t>propiedades</w:t>
-      </w:r>
-      <w:r>
-        <w:t>.</w:t>
-      </w:r>
-    </w:p>
-    <w:p>
-      <w:pPr>
-        <w:jc w:val="both"/>
-      </w:pPr>
-      <w:r>
-        <w:t>Es importante</w:t>
-      </w:r>
-      <w:r>
-        <w:t>,</w:t>
-      </w:r>
-      <w:r>
-        <w:t xml:space="preserve"> durante todo el proceso de aprendizaje</w:t>
-      </w:r>
-      <w:r>
-        <w:t>,</w:t>
-      </w:r>
-      <w:r>
-        <w:t xml:space="preserve"> hacer énfasis en el nuevo vocabulario que se va introduciendo en el aula para que </w:t>
-      </w:r>
-      <w:r>
-        <w:t xml:space="preserve">el </w:t>
-      </w:r>
-      <w:r>
-        <w:t>estudiante enriquezca su léxico y pueda comunicar</w:t>
-      </w:r>
-      <w:r>
-        <w:t>se</w:t>
-      </w:r>
-      <w:r>
-        <w:t xml:space="preserve"> a través de un vocabulario más técnico. Cada actividad está diseñada para que sea trabajada por parte del estudiante o</w:t>
-      </w:r>
-      <w:r>
-        <w:t xml:space="preserve"> expuesta por parte del docente</w:t>
-      </w:r>
-      <w:r>
-        <w:t xml:space="preserve">. Si el </w:t>
-      </w:r>
-      <w:r>
-        <w:t>docente</w:t>
-      </w:r>
-      <w:r>
-        <w:t xml:space="preserve"> </w:t>
-      </w:r>
-      <w:r>
-        <w:t xml:space="preserve">exhibe </w:t>
-      </w:r>
-      <w:r>
-        <w:t>el recurso</w:t>
-      </w:r>
-      <w:r>
-        <w:t>,</w:t>
-      </w:r>
-      <w:r>
-        <w:t xml:space="preserve"> debe contar con la participación del estudiante cuestionándole cada elemento que va apareciendo para que sea </w:t>
-      </w:r>
-      <w:r>
-        <w:t xml:space="preserve">él </w:t>
-      </w:r>
-      <w:r>
-        <w:t xml:space="preserve">quien </w:t>
-      </w:r>
-      <w:r>
-        <w:t xml:space="preserve">controvierta </w:t>
-      </w:r>
-      <w:r>
-        <w:t>su conocimiento y</w:t>
-      </w:r>
-      <w:r>
-        <w:t>,</w:t>
-      </w:r>
-      <w:r>
-        <w:t xml:space="preserve"> a par</w:t>
-      </w:r>
-      <w:r>
-        <w:t>t</w:t>
-      </w:r>
-      <w:r>
-        <w:t>ir de esto</w:t>
-      </w:r>
-      <w:r>
-        <w:t>,</w:t>
-      </w:r>
-      <w:r>
-        <w:t xml:space="preserve"> genere nuevos saberes. </w:t>
-      </w:r>
-    </w:p>
-    <w:p>
-      <w:pPr>
-        <w:jc w:val="both"/>
-      </w:pPr>
-      <w:r>
-        <w:t xml:space="preserve"> </w:t>
-      </w:r>
-    </w:p>
-    <w:p>
-      <w:pPr>
-        <w:jc w:val="both"/>
-      </w:pPr>
-    </w:p>
-    <w:p>
-      <w:pPr>
-        <w:jc w:val="both"/>
-      </w:pPr>
-      <w:r>
-        <w:t xml:space="preserve"> </w:t>
-      </w:r>
-      <w:r>
-        <w:t xml:space="preserve">  </w:t>
-      </w:r>
-    </w:p>
-    <w:p>
-      <w:pPr>
-        <w:jc w:val="both"/>
-      </w:pPr>
-    </w:p>
-    <w:p/>
+      <w:bookmarkStart w:id="0" w:name="_GoBack"/>
+      <w:bookmarkEnd w:id="0"/>
+    </w:p>
     <w:sectPr>
       <w:pgSz w:w="12240" w:h="15840"/>
       <w:pgMar w:top="1417" w:right="1701" w:bottom="1417" w:left="1701" w:header="708" w:footer="708" w:gutter="0"/>

</xml_diff>

<commit_message>
Guía didactica de mat 8 tema 1
En el archivo se indican algunos comentarios para tener en cuenta en
edición.
</commit_message>
<xml_diff>
--- a/fuentes/contenidos/grado08/guion01/GuiaDidactica_MA_08_01_CO.docx
+++ b/fuentes/contenidos/grado08/guion01/GuiaDidactica_MA_08_01_CO.docx
@@ -64,6 +64,7 @@
           <w:szCs w:val="24"/>
         </w:rPr>
       </w:pPr>
+      <w:commentRangeStart w:id="0"/>
       <w:r>
         <w:rPr>
           <w:rFonts w:cstheme="minorHAnsi"/>
@@ -98,6 +99,13 @@
         </w:rPr>
         <w:t>Resuelvo problemas y simplifico cálculos usando propiedades y relaciones de los números reales, y operaciones entre ellos.</w:t>
       </w:r>
+      <w:commentRangeEnd w:id="0"/>
+      <w:r>
+        <w:rPr>
+          <w:rStyle w:val="Refdecomentario"/>
+        </w:rPr>
+        <w:commentReference w:id="0"/>
+      </w:r>
     </w:p>
     <w:p>
       <w:pPr>
@@ -137,12 +145,20 @@
           <w:szCs w:val="24"/>
         </w:rPr>
       </w:pPr>
+      <w:commentRangeStart w:id="1"/>
       <w:r>
         <w:rPr>
           <w:sz w:val="24"/>
           <w:szCs w:val="24"/>
         </w:rPr>
         <w:t>Numérico y sistemas numéricos.</w:t>
+      </w:r>
+      <w:commentRangeEnd w:id="1"/>
+      <w:r>
+        <w:rPr>
+          <w:rStyle w:val="Refdecomentario"/>
+        </w:rPr>
+        <w:commentReference w:id="1"/>
       </w:r>
     </w:p>
     <w:p>
@@ -221,6 +237,7 @@
           <w:szCs w:val="24"/>
         </w:rPr>
       </w:pPr>
+      <w:commentRangeStart w:id="2"/>
       <w:r>
         <w:rPr>
           <w:sz w:val="24"/>
@@ -328,6 +345,13 @@
           <w:szCs w:val="24"/>
         </w:rPr>
         <w:t>Desarrolla procesos inductivos y deductivos con el lenguaje algebraico para verificar conjeturas acerca de los números reales.</w:t>
+      </w:r>
+      <w:commentRangeEnd w:id="2"/>
+      <w:r>
+        <w:rPr>
+          <w:rStyle w:val="Refdecomentario"/>
+        </w:rPr>
+        <w:commentReference w:id="2"/>
       </w:r>
     </w:p>
     <w:p>
@@ -1122,8 +1146,6 @@
         </w:rPr>
         <w:t xml:space="preserve"> en los que el estudiante reconozca el tipo de representación más adecuado para expresar la solución.</w:t>
       </w:r>
-      <w:bookmarkStart w:id="0" w:name="_GoBack"/>
-      <w:bookmarkEnd w:id="0"/>
     </w:p>
     <w:p>
       <w:pPr>
@@ -1133,6 +1155,7 @@
           <w:szCs w:val="24"/>
         </w:rPr>
       </w:pPr>
+      <w:commentRangeStart w:id="3"/>
       <w:r>
         <w:rPr>
           <w:sz w:val="24"/>
@@ -1234,6 +1257,13 @@
         </w:rPr>
         <w:t xml:space="preserve"> los hacen diferentes.</w:t>
       </w:r>
+      <w:commentRangeEnd w:id="3"/>
+      <w:r>
+        <w:rPr>
+          <w:rStyle w:val="Refdecomentario"/>
+        </w:rPr>
+        <w:commentReference w:id="3"/>
+      </w:r>
     </w:p>
     <w:p>
       <w:pPr>
@@ -1413,6 +1443,7 @@
         </w:rPr>
         <w:t xml:space="preserve"> </w:t>
       </w:r>
+      <w:commentRangeStart w:id="4"/>
       <w:r>
         <w:rPr>
           <w:sz w:val="24"/>
@@ -1455,6 +1486,13 @@
           <w:szCs w:val="24"/>
         </w:rPr>
         <w:t>.</w:t>
+      </w:r>
+      <w:commentRangeEnd w:id="4"/>
+      <w:r>
+        <w:rPr>
+          <w:rStyle w:val="Refdecomentario"/>
+        </w:rPr>
+        <w:commentReference w:id="4"/>
       </w:r>
     </w:p>
     <w:p>
@@ -1959,6 +1997,117 @@
     </w:sectPr>
   </w:body>
 </w:document>
+</file>
+
+<file path=word/comments.xml><?xml version="1.0" encoding="utf-8"?>
+<w:comments xmlns:wpc="http://schemas.microsoft.com/office/word/2010/wordprocessingCanvas" xmlns:mc="http://schemas.openxmlformats.org/markup-compatibility/2006" xmlns:o="urn:schemas-microsoft-com:office:office" xmlns:r="http://schemas.openxmlformats.org/officeDocument/2006/relationships" xmlns:m="http://schemas.openxmlformats.org/officeDocument/2006/math" xmlns:v="urn:schemas-microsoft-com:vml" xmlns:wp14="http://schemas.microsoft.com/office/word/2010/wordprocessingDrawing" xmlns:wp="http://schemas.openxmlformats.org/drawingml/2006/wordprocessingDrawing" xmlns:w10="urn:schemas-microsoft-com:office:word" xmlns:w="http://schemas.openxmlformats.org/wordprocessingml/2006/main" xmlns:w14="http://schemas.microsoft.com/office/word/2010/wordml" xmlns:w15="http://schemas.microsoft.com/office/word/2012/wordml" xmlns:wpg="http://schemas.microsoft.com/office/word/2010/wordprocessingGroup" xmlns:wpi="http://schemas.microsoft.com/office/word/2010/wordprocessingInk" xmlns:wne="http://schemas.microsoft.com/office/word/2006/wordml" xmlns:wps="http://schemas.microsoft.com/office/word/2010/wordprocessingShape" mc:Ignorable="w14 w15 wp14">
+  <w:comment w:id="0" w:author="lizzie patricia zambrano llamas" w:date="2015-03-31T17:10:00Z" w:initials="lpzl">
+    <w:p>
+      <w:pPr>
+        <w:pStyle w:val="Textocomentario"/>
+      </w:pPr>
+      <w:r>
+        <w:rPr>
+          <w:rStyle w:val="Refdecomentario"/>
+        </w:rPr>
+        <w:annotationRef/>
+      </w:r>
+      <w:r>
+        <w:t>Esto se repite. No es necesario debe dejarse solo una vez</w:t>
+      </w:r>
+    </w:p>
+  </w:comment>
+  <w:comment w:id="1" w:author="lizzie patricia zambrano llamas" w:date="2015-03-31T17:11:00Z" w:initials="lpzl">
+    <w:p>
+      <w:pPr>
+        <w:pStyle w:val="Textocomentario"/>
+      </w:pPr>
+      <w:r>
+        <w:rPr>
+          <w:rStyle w:val="Refdecomentario"/>
+        </w:rPr>
+        <w:annotationRef/>
+      </w:r>
+      <w:r>
+        <w:t>No hay coherencia horizontal?</w:t>
+      </w:r>
+    </w:p>
+    <w:p>
+      <w:pPr>
+        <w:pStyle w:val="Textocomentario"/>
+      </w:pPr>
+      <w:r>
+        <w:t>Tener en cuenta documento de estándares páginas 77 a 79</w:t>
+      </w:r>
+    </w:p>
+  </w:comment>
+  <w:comment w:id="2" w:author="lizzie patricia zambrano llamas" w:date="2015-03-31T17:11:00Z" w:initials="lpzl">
+    <w:p>
+      <w:pPr>
+        <w:pStyle w:val="Textocomentario"/>
+      </w:pPr>
+      <w:r>
+        <w:rPr>
+          <w:rStyle w:val="Refdecomentario"/>
+        </w:rPr>
+        <w:annotationRef/>
+      </w:r>
+      <w:r>
+        <w:t>Redactar en forma de saber hacer en contexto. Como están no se evidencias las competencias</w:t>
+      </w:r>
+    </w:p>
+  </w:comment>
+  <w:comment w:id="3" w:author="lizzie patricia zambrano llamas" w:date="2015-03-31T17:13:00Z" w:initials="lpzl">
+    <w:p>
+      <w:pPr>
+        <w:pStyle w:val="Textocomentario"/>
+      </w:pPr>
+      <w:r>
+        <w:rPr>
+          <w:rStyle w:val="Refdecomentario"/>
+        </w:rPr>
+        <w:annotationRef/>
+      </w:r>
+      <w:r>
+        <w:t>Creo que esta parte se eliminó. Confirmar</w:t>
+      </w:r>
+    </w:p>
+  </w:comment>
+  <w:comment w:id="4" w:author="lizzie patricia zambrano llamas" w:date="2015-03-31T17:14:00Z" w:initials="lpzl">
+    <w:p>
+      <w:pPr>
+        <w:pStyle w:val="Textocomentario"/>
+      </w:pPr>
+      <w:r>
+        <w:rPr>
+          <w:rStyle w:val="Refdecomentario"/>
+        </w:rPr>
+        <w:annotationRef/>
+      </w:r>
+      <w:r>
+        <w:t xml:space="preserve">Podría estar presente el pensamiento espacial o métrico. </w:t>
+      </w:r>
+      <w:r>
+        <w:t xml:space="preserve">Verificar si alguno de los estándares se </w:t>
+      </w:r>
+      <w:r>
+        <w:t>ajusta</w:t>
+      </w:r>
+      <w:bookmarkStart w:id="5" w:name="_GoBack"/>
+      <w:bookmarkEnd w:id="5"/>
+    </w:p>
+  </w:comment>
+</w:comments>
+</file>
+
+<file path=word/commentsExtended.xml><?xml version="1.0" encoding="utf-8"?>
+<w15:commentsEx xmlns:wpc="http://schemas.microsoft.com/office/word/2010/wordprocessingCanvas" xmlns:mc="http://schemas.openxmlformats.org/markup-compatibility/2006" xmlns:o="urn:schemas-microsoft-com:office:office" xmlns:r="http://schemas.openxmlformats.org/officeDocument/2006/relationships" xmlns:m="http://schemas.openxmlformats.org/officeDocument/2006/math" xmlns:v="urn:schemas-microsoft-com:vml" xmlns:wp14="http://schemas.microsoft.com/office/word/2010/wordprocessingDrawing" xmlns:wp="http://schemas.openxmlformats.org/drawingml/2006/wordprocessingDrawing" xmlns:w10="urn:schemas-microsoft-com:office:word" xmlns:w="http://schemas.openxmlformats.org/wordprocessingml/2006/main" xmlns:w14="http://schemas.microsoft.com/office/word/2010/wordml" xmlns:w15="http://schemas.microsoft.com/office/word/2012/wordml" xmlns:wpg="http://schemas.microsoft.com/office/word/2010/wordprocessingGroup" xmlns:wpi="http://schemas.microsoft.com/office/word/2010/wordprocessingInk" xmlns:wne="http://schemas.microsoft.com/office/word/2006/wordml" xmlns:wps="http://schemas.microsoft.com/office/word/2010/wordprocessingShape" mc:Ignorable="w14 w15 wp14">
+  <w15:commentEx w15:paraId="6F5908FB" w15:done="0"/>
+  <w15:commentEx w15:paraId="75DBFD5E" w15:done="0"/>
+  <w15:commentEx w15:paraId="72D818D9" w15:done="0"/>
+  <w15:commentEx w15:paraId="5C96F857" w15:done="0"/>
+  <w15:commentEx w15:paraId="5D670820" w15:done="0"/>
+</w15:commentsEx>
 </file>
 
 <file path=word/numbering.xml><?xml version="1.0" encoding="utf-8"?>
@@ -2312,6 +2461,14 @@
     <w:abstractNumId w:val="0"/>
   </w:num>
 </w:numbering>
+</file>
+
+<file path=word/people.xml><?xml version="1.0" encoding="utf-8"?>
+<w15:people xmlns:wpc="http://schemas.microsoft.com/office/word/2010/wordprocessingCanvas" xmlns:mc="http://schemas.openxmlformats.org/markup-compatibility/2006" xmlns:o="urn:schemas-microsoft-com:office:office" xmlns:r="http://schemas.openxmlformats.org/officeDocument/2006/relationships" xmlns:m="http://schemas.openxmlformats.org/officeDocument/2006/math" xmlns:v="urn:schemas-microsoft-com:vml" xmlns:wp14="http://schemas.microsoft.com/office/word/2010/wordprocessingDrawing" xmlns:wp="http://schemas.openxmlformats.org/drawingml/2006/wordprocessingDrawing" xmlns:w10="urn:schemas-microsoft-com:office:word" xmlns:w="http://schemas.openxmlformats.org/wordprocessingml/2006/main" xmlns:w14="http://schemas.microsoft.com/office/word/2010/wordml" xmlns:w15="http://schemas.microsoft.com/office/word/2012/wordml" xmlns:wpg="http://schemas.microsoft.com/office/word/2010/wordprocessingGroup" xmlns:wpi="http://schemas.microsoft.com/office/word/2010/wordprocessingInk" xmlns:wne="http://schemas.microsoft.com/office/word/2006/wordml" xmlns:wps="http://schemas.microsoft.com/office/word/2010/wordprocessingShape" mc:Ignorable="w14 w15 wp14">
+  <w15:person w15:author="lizzie patricia zambrano llamas">
+    <w15:presenceInfo w15:providerId="Windows Live" w15:userId="02dfb86449c2ec71"/>
+  </w15:person>
+</w15:people>
 </file>
 
 <file path=word/styles.xml><?xml version="1.0" encoding="utf-8"?>

</xml_diff>